<commit_message>
Update the armhs content
</commit_message>
<xml_diff>
--- a/public/Rayk-Wellness-Center-ARMHS-Program-Referral-Form.docx
+++ b/public/Rayk-Wellness-Center-ARMHS-Program-Referral-Form.docx
@@ -116,19 +116,7 @@
           <w:sz w:val="48"/>
           <w:szCs w:val="48"/>
         </w:rPr>
-        <w:t xml:space="preserve">            </w:t>
-      </w:r>
-      <w:r>
-        <w:rPr>
-          <w:rFonts w:ascii="__Inter_Fallback_36bd41" w:eastAsia="Times New Roman" w:hAnsi="__Inter_Fallback_36bd41" w:cs="Times New Roman"/>
-          <w:b/>
-          <w:bCs/>
-          <w:spacing w:val="-8"/>
-          <w:kern w:val="36"/>
-          <w:sz w:val="48"/>
-          <w:szCs w:val="48"/>
-        </w:rPr>
-        <w:t xml:space="preserve">   </w:t>
+        <w:t xml:space="preserve">               </w:t>
       </w:r>
       <w:r>
         <w:rPr>
@@ -241,27 +229,7 @@
             <w:sz w:val="18"/>
             <w:szCs w:val="18"/>
           </w:rPr>
-          <w:t>Raykwellnesscente</w:t>
-        </w:r>
-        <w:r>
-          <w:rPr>
-            <w:rStyle w:val="Hyperlink"/>
-            <w:rFonts w:cstheme="minorHAnsi"/>
-            <w:b/>
-            <w:sz w:val="18"/>
-            <w:szCs w:val="18"/>
-          </w:rPr>
-          <w:t>r</w:t>
-        </w:r>
-        <w:r>
-          <w:rPr>
-            <w:rStyle w:val="Hyperlink"/>
-            <w:rFonts w:cstheme="minorHAnsi"/>
-            <w:b/>
-            <w:sz w:val="18"/>
-            <w:szCs w:val="18"/>
-          </w:rPr>
-          <w:t>@gmail.com</w:t>
+          <w:t>Raykwellnesscenter@gmail.com</w:t>
         </w:r>
       </w:hyperlink>
       <w:r>
@@ -514,7 +482,50 @@
           <w:sz w:val="18"/>
           <w:szCs w:val="18"/>
         </w:rPr>
-        <w:t xml:space="preserve">is certified to provide ARMHS services in Washington, Hennepin, Anoka, Isanti, Chisago, Ramsey, and Dakota counties. For more information on program availability please call </w:t>
+        <w:t xml:space="preserve">is certified to provide ARMHS services in </w:t>
+      </w:r>
+      <w:r>
+        <w:rPr>
+          <w:rFonts w:cstheme="minorHAnsi"/>
+          <w:b/>
+          <w:sz w:val="18"/>
+          <w:szCs w:val="18"/>
+        </w:rPr>
+        <w:t>Carver, Hennepin, Ramsey</w:t>
+      </w:r>
+      <w:r>
+        <w:rPr>
+          <w:rFonts w:cstheme="minorHAnsi"/>
+          <w:b/>
+          <w:sz w:val="18"/>
+          <w:szCs w:val="18"/>
+        </w:rPr>
+        <w:t xml:space="preserve"> and Dakota counties.</w:t>
+      </w:r>
+    </w:p>
+    <w:p>
+      <w:pPr>
+        <w:pStyle w:val="ListParagraph"/>
+        <w:numPr>
+          <w:ilvl w:val="0"/>
+          <w:numId w:val="1"/>
+        </w:numPr>
+        <w:spacing w:line="240" w:lineRule="auto"/>
+        <w:rPr>
+          <w:rFonts w:cstheme="minorHAnsi"/>
+          <w:b/>
+          <w:sz w:val="18"/>
+          <w:szCs w:val="18"/>
+        </w:rPr>
+      </w:pPr>
+      <w:r>
+        <w:rPr>
+          <w:rFonts w:cstheme="minorHAnsi"/>
+          <w:b/>
+          <w:sz w:val="18"/>
+          <w:szCs w:val="18"/>
+        </w:rPr>
+        <w:t xml:space="preserve"> For more information on program availability please call </w:t>
       </w:r>
       <w:r>
         <w:rPr>
@@ -564,8 +575,6 @@
         </w:rPr>
         <w:t xml:space="preserve">. </w:t>
       </w:r>
-      <w:bookmarkStart w:id="0" w:name="_GoBack"/>
-      <w:bookmarkEnd w:id="0"/>
     </w:p>
     <w:p>
       <w:pPr>
@@ -638,7 +647,7 @@
                 </w:ffData>
               </w:fldChar>
             </w:r>
-            <w:bookmarkStart w:id="1" w:name="Text1"/>
+            <w:bookmarkStart w:id="0" w:name="Text1"/>
             <w:r>
               <w:rPr>
                 <w:rFonts w:cstheme="minorHAnsi"/>
@@ -697,7 +706,7 @@
               </w:rPr>
               <w:fldChar w:fldCharType="end"/>
             </w:r>
-            <w:bookmarkEnd w:id="1"/>
+            <w:bookmarkEnd w:id="0"/>
           </w:p>
         </w:tc>
         <w:tc>
@@ -2011,7 +2020,7 @@
                 </w:ffData>
               </w:fldChar>
             </w:r>
-            <w:bookmarkStart w:id="2" w:name="Dropdown1"/>
+            <w:bookmarkStart w:id="1" w:name="Dropdown1"/>
             <w:r>
               <w:rPr>
                 <w:rFonts w:cstheme="minorHAnsi"/>
@@ -2035,7 +2044,7 @@
               </w:rPr>
               <w:fldChar w:fldCharType="end"/>
             </w:r>
-            <w:bookmarkEnd w:id="2"/>
+            <w:bookmarkEnd w:id="1"/>
           </w:p>
         </w:tc>
         <w:tc>
@@ -3371,6 +3380,8 @@
         </w:rPr>
         <w:fldChar w:fldCharType="end"/>
       </w:r>
+      <w:bookmarkStart w:id="2" w:name="_GoBack"/>
+      <w:bookmarkEnd w:id="2"/>
     </w:p>
     <w:p>
       <w:pPr>
@@ -3541,7 +3552,6 @@
         <w:rPr>
           <w:rFonts w:cstheme="minorHAnsi"/>
         </w:rPr>
-        <w:lastRenderedPageBreak/>
         <w:fldChar w:fldCharType="begin">
           <w:ffData>
             <w:name w:val="Text1"/>
@@ -3626,6 +3636,7 @@
         <w:rPr>
           <w:rFonts w:cstheme="minorHAnsi"/>
         </w:rPr>
+        <w:lastRenderedPageBreak/>
         <w:t xml:space="preserve">*Are there any safety concerns Canvas Health should be aware of for this client and ARMHS Practitioners? If yes, please elaborate. </w:t>
       </w:r>
     </w:p>
@@ -5636,7 +5647,7 @@
 </file>
 
 <file path=customXml/itemProps1.xml><?xml version="1.0" encoding="utf-8"?>
-<ds:datastoreItem xmlns:ds="http://schemas.openxmlformats.org/officeDocument/2006/customXml" ds:itemID="{C9CE9DCA-76C2-4CE1-8BAB-2132BF526617}">
+<ds:datastoreItem xmlns:ds="http://schemas.openxmlformats.org/officeDocument/2006/customXml" ds:itemID="{241AD9F1-9B06-46C5-8F06-C954582B4AAB}">
   <ds:schemaRefs>
     <ds:schemaRef ds:uri="http://schemas.openxmlformats.org/officeDocument/2006/bibliography"/>
   </ds:schemaRefs>

</xml_diff>